<commit_message>
added additional changes to contents for website
</commit_message>
<xml_diff>
--- a/9340B-G4/9340B-G4-3/CONTENT/environmental.docx
+++ b/9340B-G4/9340B-G4-3/CONTENT/environmental.docx
@@ -23,7 +23,13 @@
         <w:t xml:space="preserve">One of the leading problem here in Baguio City is Garbage Collection. </w:t>
       </w:r>
       <w:r>
-        <w:t xml:space="preserve">Do you still remember the tragic event happened in </w:t>
+        <w:t xml:space="preserve">Do you still remember the tragic event </w:t>
+      </w:r>
+      <w:r>
+        <w:t xml:space="preserve">that </w:t>
+      </w:r>
+      <w:r>
+        <w:t xml:space="preserve">happened in </w:t>
       </w:r>
       <w:proofErr w:type="spellStart"/>
       <w:r>
@@ -51,6 +57,10 @@
       </w:r>
     </w:p>
     <w:p>
+      <w:pPr>
+        <w:spacing w:after="0" w:line="240" w:lineRule="auto"/>
+        <w:ind w:firstLine="720"/>
+      </w:pPr>
       <w:proofErr w:type="spellStart"/>
       <w:r>
         <w:t>Barangay</w:t>
@@ -65,7 +75,21 @@
       </w:r>
       <w:proofErr w:type="spellEnd"/>
       <w:r>
-        <w:t xml:space="preserve"> Officials are aware of the problem and are making an effort in helping to clean up the mess. The community have started segregating household waste. It is really strictly implemented that if you don’t abide by the rules you’ll be fined. One of the committee in the barangay is the Clea</w:t>
+        <w:t xml:space="preserve"> Officials are aware of the problem and are making an effort in helping to clean up the mess. The community have started segregating household waste. It is really strictly implemented that if you don’t abide by the rules you’ll be fine</w:t>
+      </w:r>
+      <w:r>
+        <w:t xml:space="preserve">d. One of the committee in the </w:t>
+      </w:r>
+      <w:proofErr w:type="spellStart"/>
+      <w:r>
+        <w:t>B</w:t>
+      </w:r>
+      <w:r>
+        <w:t>arangay</w:t>
+      </w:r>
+      <w:proofErr w:type="spellEnd"/>
+      <w:r>
+        <w:t xml:space="preserve"> is the Clea</w:t>
       </w:r>
       <w:r>
         <w:t>n and Green, the official makes sure</w:t>
@@ -83,7 +107,24 @@
         <w:t>garbage-free</w:t>
       </w:r>
       <w:r>
-        <w:t xml:space="preserve"> to prevent clogged in the canals. The barangay organizes Clean and Green’s together with </w:t>
+        <w:t xml:space="preserve"> to prev</w:t>
+      </w:r>
+      <w:r>
+        <w:t xml:space="preserve">ent clogging. The </w:t>
+      </w:r>
+      <w:proofErr w:type="spellStart"/>
+      <w:r>
+        <w:t>B</w:t>
+      </w:r>
+      <w:r>
+        <w:t>arangay</w:t>
+      </w:r>
+      <w:proofErr w:type="spellEnd"/>
+      <w:r>
+        <w:t xml:space="preserve"> organizes Clean and Green together with </w:t>
+      </w:r>
+      <w:r>
+        <w:t xml:space="preserve">the </w:t>
       </w:r>
       <w:proofErr w:type="spellStart"/>
       <w:r>
@@ -94,10 +135,95 @@
         <w:t xml:space="preserve"> of the whole community. </w:t>
       </w:r>
       <w:r>
-        <w:t>Having trashcans along the road really helps the community’s cleanliness.</w:t>
+        <w:t xml:space="preserve">Since sanitation is a priority in the </w:t>
+      </w:r>
+      <w:proofErr w:type="spellStart"/>
+      <w:r>
+        <w:t>Barangay</w:t>
+      </w:r>
+      <w:proofErr w:type="spellEnd"/>
+      <w:r>
+        <w:t xml:space="preserve">, Street sweepers are the ones responsible for cleaning the different </w:t>
+      </w:r>
+      <w:proofErr w:type="spellStart"/>
+      <w:r>
+        <w:t>purok</w:t>
+      </w:r>
+      <w:proofErr w:type="spellEnd"/>
+      <w:r>
+        <w:t xml:space="preserve"> of the </w:t>
+      </w:r>
+      <w:proofErr w:type="spellStart"/>
+      <w:r>
+        <w:t>Barangay</w:t>
+      </w:r>
+      <w:proofErr w:type="spellEnd"/>
+      <w:r>
+        <w:t>. They also provide</w:t>
+      </w:r>
+      <w:r>
+        <w:t xml:space="preserve"> trashcans along the road </w:t>
+      </w:r>
+      <w:r>
+        <w:t xml:space="preserve">which </w:t>
+      </w:r>
+      <w:r>
+        <w:t>really helps the community’s cleanliness.</w:t>
       </w:r>
       <w:bookmarkStart w:id="0" w:name="_GoBack"/>
       <w:bookmarkEnd w:id="0"/>
+    </w:p>
+    <w:p>
+      <w:pPr>
+        <w:spacing w:after="0" w:line="240" w:lineRule="auto"/>
+      </w:pPr>
+    </w:p>
+    <w:p>
+      <w:pPr>
+        <w:spacing w:after="0" w:line="240" w:lineRule="auto"/>
+      </w:pPr>
+      <w:r>
+        <w:t xml:space="preserve">According to one of their </w:t>
+      </w:r>
+      <w:proofErr w:type="spellStart"/>
+      <w:r>
+        <w:t>kagawads</w:t>
+      </w:r>
+      <w:proofErr w:type="spellEnd"/>
+      <w:r>
+        <w:t xml:space="preserve">, there are also issues </w:t>
+      </w:r>
+    </w:p>
+    <w:p>
+      <w:pPr>
+        <w:spacing w:after="0" w:line="240" w:lineRule="auto"/>
+      </w:pPr>
+      <w:proofErr w:type="gramStart"/>
+      <w:r>
+        <w:t>within</w:t>
+      </w:r>
+      <w:proofErr w:type="gramEnd"/>
+      <w:r>
+        <w:t xml:space="preserve"> their. </w:t>
+      </w:r>
+      <w:proofErr w:type="gramStart"/>
+      <w:r>
+        <w:t xml:space="preserve">Issues such as residents having no discipline within themselves in order to protect the </w:t>
+      </w:r>
+      <w:proofErr w:type="spellStart"/>
+      <w:r>
+        <w:t>Barangay's</w:t>
+      </w:r>
+      <w:proofErr w:type="spellEnd"/>
+      <w:r>
+        <w:t xml:space="preserve"> environment.</w:t>
+      </w:r>
+      <w:proofErr w:type="gramEnd"/>
+    </w:p>
+    <w:p>
+      <w:pPr>
+        <w:spacing w:after="0" w:line="240" w:lineRule="auto"/>
+      </w:pPr>
     </w:p>
     <w:sectPr>
       <w:pgSz w:w="12240" w:h="15840"/>

</xml_diff>

<commit_message>
Finalized Content for Website
Co-Authored-By: tmikka19 <tmikka19@users.noreply.github.com>
</commit_message>
<xml_diff>
--- a/9340B-G4/9340B-G4-3/CONTENT/environmental.docx
+++ b/9340B-G4/9340B-G4-3/CONTENT/environmental.docx
@@ -4,226 +4,977 @@
   <w:body>
     <w:p>
       <w:pPr>
+        <w:spacing w:after="0" w:line="240" w:lineRule="auto"/>
         <w:jc w:val="center"/>
+        <w:rPr>
+          <w:rFonts w:ascii="Segoe UI" w:hAnsi="Segoe UI" w:cs="Segoe UI"/>
+          <w:b/>
+          <w:color w:val="000000"/>
+          <w:sz w:val="18"/>
+          <w:szCs w:val="18"/>
+        </w:rPr>
       </w:pPr>
       <w:r>
+        <w:rPr>
+          <w:rFonts w:ascii="Segoe UI" w:hAnsi="Segoe UI" w:cs="Segoe UI"/>
+          <w:b/>
+          <w:color w:val="000000"/>
+          <w:sz w:val="18"/>
+          <w:szCs w:val="18"/>
+        </w:rPr>
         <w:t>Between the Environment and the Community</w:t>
       </w:r>
+      <w:r>
+        <w:rPr>
+          <w:rFonts w:ascii="Segoe UI" w:hAnsi="Segoe UI" w:cs="Segoe UI"/>
+          <w:b/>
+          <w:color w:val="000000"/>
+          <w:sz w:val="18"/>
+          <w:szCs w:val="18"/>
+        </w:rPr>
+        <w:br/>
+      </w:r>
+      <w:proofErr w:type="gramStart"/>
+      <w:r>
+        <w:rPr>
+          <w:rFonts w:ascii="Segoe UI" w:hAnsi="Segoe UI" w:cs="Segoe UI"/>
+          <w:b/>
+          <w:color w:val="000000"/>
+          <w:sz w:val="18"/>
+          <w:szCs w:val="18"/>
+        </w:rPr>
+        <w:t>By</w:t>
+      </w:r>
+      <w:proofErr w:type="gramEnd"/>
+      <w:r>
+        <w:rPr>
+          <w:rFonts w:ascii="Segoe UI" w:hAnsi="Segoe UI" w:cs="Segoe UI"/>
+          <w:b/>
+          <w:color w:val="000000"/>
+          <w:sz w:val="18"/>
+          <w:szCs w:val="18"/>
+        </w:rPr>
+        <w:t xml:space="preserve">: </w:t>
+      </w:r>
+      <w:proofErr w:type="spellStart"/>
+      <w:r>
+        <w:rPr>
+          <w:rFonts w:ascii="Segoe UI" w:hAnsi="Segoe UI" w:cs="Segoe UI"/>
+          <w:b/>
+          <w:color w:val="000000"/>
+          <w:sz w:val="18"/>
+          <w:szCs w:val="18"/>
+        </w:rPr>
+        <w:t>Mikka</w:t>
+      </w:r>
+      <w:proofErr w:type="spellEnd"/>
+      <w:r>
+        <w:rPr>
+          <w:rFonts w:ascii="Segoe UI" w:hAnsi="Segoe UI" w:cs="Segoe UI"/>
+          <w:b/>
+          <w:color w:val="000000"/>
+          <w:sz w:val="18"/>
+          <w:szCs w:val="18"/>
+        </w:rPr>
+        <w:t xml:space="preserve"> </w:t>
+      </w:r>
+      <w:proofErr w:type="spellStart"/>
+      <w:r>
+        <w:rPr>
+          <w:rFonts w:ascii="Segoe UI" w:hAnsi="Segoe UI" w:cs="Segoe UI"/>
+          <w:b/>
+          <w:color w:val="000000"/>
+          <w:sz w:val="18"/>
+          <w:szCs w:val="18"/>
+        </w:rPr>
+        <w:t>Tuguinay</w:t>
+      </w:r>
+      <w:proofErr w:type="spellEnd"/>
     </w:p>
     <w:p>
       <w:pPr>
-        <w:jc w:val="center"/>
+        <w:spacing w:after="0" w:line="240" w:lineRule="auto"/>
+        <w:rPr>
+          <w:rFonts w:ascii="Segoe UI" w:hAnsi="Segoe UI" w:cs="Segoe UI"/>
+          <w:color w:val="000000"/>
+          <w:sz w:val="18"/>
+          <w:szCs w:val="18"/>
+        </w:rPr>
       </w:pPr>
-      <w:r>
-        <w:t>By:</w:t>
-      </w:r>
-    </w:p>
-    <w:p>
-      <w:r>
-        <w:t xml:space="preserve">One of the leading problem here in Baguio City is Garbage Collection. </w:t>
-      </w:r>
-      <w:r>
-        <w:t xml:space="preserve">Do you still remember the tragic event </w:t>
-      </w:r>
-      <w:r>
-        <w:t xml:space="preserve">that </w:t>
-      </w:r>
-      <w:r>
-        <w:t xml:space="preserve">happened in </w:t>
-      </w:r>
-      <w:proofErr w:type="spellStart"/>
-      <w:r>
-        <w:t>Barangay</w:t>
-      </w:r>
-      <w:proofErr w:type="spellEnd"/>
-      <w:r>
-        <w:t xml:space="preserve"> </w:t>
-      </w:r>
-      <w:proofErr w:type="spellStart"/>
-      <w:r>
-        <w:t>Asin</w:t>
-      </w:r>
-      <w:proofErr w:type="spellEnd"/>
-      <w:r>
-        <w:t xml:space="preserve">? Maybe few would recognize that story today. Baguio residents remember </w:t>
-      </w:r>
-      <w:proofErr w:type="spellStart"/>
-      <w:r>
-        <w:t>Asin</w:t>
-      </w:r>
-      <w:proofErr w:type="spellEnd"/>
-      <w:r>
-        <w:t xml:space="preserve"> Road as the neighbouring residential district on which the city old dump collapsed in year 2011.</w:t>
-      </w:r>
     </w:p>
     <w:p>
       <w:pPr>
         <w:spacing w:after="0" w:line="240" w:lineRule="auto"/>
         <w:ind w:firstLine="720"/>
+        <w:rPr>
+          <w:rFonts w:ascii="Segoe UI" w:hAnsi="Segoe UI" w:cs="Segoe UI"/>
+          <w:color w:val="000000"/>
+          <w:sz w:val="18"/>
+          <w:szCs w:val="18"/>
+        </w:rPr>
       </w:pPr>
-      <w:proofErr w:type="spellStart"/>
-      <w:r>
+      <w:r>
+        <w:rPr>
+          <w:rFonts w:ascii="Segoe UI" w:hAnsi="Segoe UI" w:cs="Segoe UI"/>
+          <w:color w:val="000000"/>
+          <w:sz w:val="18"/>
+          <w:szCs w:val="18"/>
+        </w:rPr>
+        <w:t>One of the leading problem</w:t>
+      </w:r>
+      <w:r>
+        <w:rPr>
+          <w:rFonts w:ascii="Segoe UI" w:hAnsi="Segoe UI" w:cs="Segoe UI"/>
+          <w:color w:val="000000"/>
+          <w:sz w:val="18"/>
+          <w:szCs w:val="18"/>
+        </w:rPr>
+        <w:t>s</w:t>
+      </w:r>
+      <w:r>
+        <w:rPr>
+          <w:rFonts w:ascii="Segoe UI" w:hAnsi="Segoe UI" w:cs="Segoe UI"/>
+          <w:color w:val="000000"/>
+          <w:sz w:val="18"/>
+          <w:szCs w:val="18"/>
+        </w:rPr>
+        <w:t xml:space="preserve"> here in Baguio City is Garbage Collection. Do you still remember the tragic event that happened in </w:t>
+      </w:r>
+      <w:proofErr w:type="spellStart"/>
+      <w:r>
+        <w:rPr>
+          <w:rFonts w:ascii="Segoe UI" w:hAnsi="Segoe UI" w:cs="Segoe UI"/>
+          <w:color w:val="000000"/>
+          <w:sz w:val="18"/>
+          <w:szCs w:val="18"/>
+        </w:rPr>
         <w:t>Barangay</w:t>
       </w:r>
       <w:proofErr w:type="spellEnd"/>
       <w:r>
+        <w:rPr>
+          <w:rFonts w:ascii="Segoe UI" w:hAnsi="Segoe UI" w:cs="Segoe UI"/>
+          <w:color w:val="000000"/>
+          <w:sz w:val="18"/>
+          <w:szCs w:val="18"/>
+        </w:rPr>
         <w:t xml:space="preserve"> </w:t>
       </w:r>
       <w:proofErr w:type="spellStart"/>
       <w:r>
+        <w:rPr>
+          <w:rFonts w:ascii="Segoe UI" w:hAnsi="Segoe UI" w:cs="Segoe UI"/>
+          <w:color w:val="000000"/>
+          <w:sz w:val="18"/>
+          <w:szCs w:val="18"/>
+        </w:rPr>
         <w:t>Asin</w:t>
       </w:r>
       <w:proofErr w:type="spellEnd"/>
       <w:r>
-        <w:t xml:space="preserve"> Officials are aware of the problem and are making an effort in helping to clean up the mess. The community have started segregating household waste. It is really strictly implemented that if you don’t abide by the rules you’ll be fine</w:t>
-      </w:r>
-      <w:r>
-        <w:t xml:space="preserve">d. One of the committee in the </w:t>
-      </w:r>
-      <w:proofErr w:type="spellStart"/>
-      <w:r>
-        <w:t>B</w:t>
-      </w:r>
-      <w:r>
-        <w:t>arangay</w:t>
-      </w:r>
-      <w:proofErr w:type="spellEnd"/>
-      <w:r>
-        <w:t xml:space="preserve"> is the Clea</w:t>
-      </w:r>
-      <w:r>
-        <w:t>n and Green, the official makes sure</w:t>
-      </w:r>
-      <w:r>
-        <w:t xml:space="preserve"> that every house hold </w:t>
-      </w:r>
-      <w:r>
-        <w:t>are following the rules and that the</w:t>
-      </w:r>
-      <w:r>
-        <w:t xml:space="preserve"> canals are </w:t>
-      </w:r>
-      <w:r>
-        <w:t>garbage-free</w:t>
-      </w:r>
-      <w:r>
-        <w:t xml:space="preserve"> to prev</w:t>
-      </w:r>
-      <w:r>
-        <w:t xml:space="preserve">ent clogging. The </w:t>
-      </w:r>
-      <w:proofErr w:type="spellStart"/>
-      <w:r>
-        <w:t>B</w:t>
-      </w:r>
-      <w:r>
-        <w:t>arangay</w:t>
-      </w:r>
-      <w:proofErr w:type="spellEnd"/>
-      <w:r>
-        <w:t xml:space="preserve"> organizes Clean and Green together with </w:t>
-      </w:r>
-      <w:r>
-        <w:t xml:space="preserve">the </w:t>
-      </w:r>
-      <w:proofErr w:type="spellStart"/>
-      <w:r>
-        <w:t>bayanihan</w:t>
-      </w:r>
-      <w:proofErr w:type="spellEnd"/>
-      <w:r>
-        <w:t xml:space="preserve"> of the whole community. </w:t>
-      </w:r>
-      <w:r>
-        <w:t xml:space="preserve">Since sanitation is a priority in the </w:t>
-      </w:r>
-      <w:proofErr w:type="spellStart"/>
-      <w:r>
-        <w:t>Barangay</w:t>
-      </w:r>
-      <w:proofErr w:type="spellEnd"/>
-      <w:r>
-        <w:t xml:space="preserve">, Street sweepers are the ones responsible for cleaning the different </w:t>
-      </w:r>
-      <w:proofErr w:type="spellStart"/>
-      <w:r>
-        <w:t>purok</w:t>
-      </w:r>
-      <w:proofErr w:type="spellEnd"/>
-      <w:r>
-        <w:t xml:space="preserve"> of the </w:t>
-      </w:r>
-      <w:proofErr w:type="spellStart"/>
-      <w:r>
-        <w:t>Barangay</w:t>
-      </w:r>
-      <w:proofErr w:type="spellEnd"/>
-      <w:r>
-        <w:t>. They also provide</w:t>
-      </w:r>
-      <w:r>
-        <w:t xml:space="preserve"> trashcans along the road </w:t>
-      </w:r>
-      <w:r>
-        <w:t xml:space="preserve">which </w:t>
-      </w:r>
-      <w:r>
-        <w:t>really helps the community’s cleanliness.</w:t>
-      </w:r>
-      <w:bookmarkStart w:id="0" w:name="_GoBack"/>
-      <w:bookmarkEnd w:id="0"/>
+        <w:rPr>
+          <w:rFonts w:ascii="Segoe UI" w:hAnsi="Segoe UI" w:cs="Segoe UI"/>
+          <w:color w:val="000000"/>
+          <w:sz w:val="18"/>
+          <w:szCs w:val="18"/>
+        </w:rPr>
+        <w:t>? Last August 2011</w:t>
+      </w:r>
+      <w:r>
+        <w:rPr>
+          <w:rFonts w:ascii="Segoe UI" w:hAnsi="Segoe UI" w:cs="Segoe UI"/>
+          <w:color w:val="000000"/>
+          <w:sz w:val="18"/>
+          <w:szCs w:val="18"/>
+        </w:rPr>
+        <w:t>,</w:t>
+      </w:r>
+      <w:r>
+        <w:rPr>
+          <w:rFonts w:ascii="Segoe UI" w:hAnsi="Segoe UI" w:cs="Segoe UI"/>
+          <w:color w:val="000000"/>
+          <w:sz w:val="18"/>
+          <w:szCs w:val="18"/>
+        </w:rPr>
+        <w:t xml:space="preserve"> the super typhoon ‘Mina’ left a big marked in Baguio City and one of the tragic event that happened is when the dump site of the whole Baguio City</w:t>
+      </w:r>
+      <w:r>
+        <w:rPr>
+          <w:rFonts w:ascii="Segoe UI" w:hAnsi="Segoe UI" w:cs="Segoe UI"/>
+          <w:color w:val="000000"/>
+          <w:sz w:val="18"/>
+          <w:szCs w:val="18"/>
+        </w:rPr>
+        <w:t xml:space="preserve"> collapsed burying</w:t>
+      </w:r>
+      <w:r>
+        <w:rPr>
+          <w:rFonts w:ascii="Segoe UI" w:hAnsi="Segoe UI" w:cs="Segoe UI"/>
+          <w:color w:val="000000"/>
+          <w:sz w:val="18"/>
+          <w:szCs w:val="18"/>
+        </w:rPr>
+        <w:t xml:space="preserve"> 5 </w:t>
+      </w:r>
+      <w:r>
+        <w:rPr>
+          <w:rFonts w:ascii="Segoe UI" w:hAnsi="Segoe UI" w:cs="Segoe UI"/>
+          <w:color w:val="000000"/>
+          <w:sz w:val="18"/>
+          <w:szCs w:val="18"/>
+        </w:rPr>
+        <w:t xml:space="preserve">alive </w:t>
+      </w:r>
+      <w:r>
+        <w:rPr>
+          <w:rFonts w:ascii="Segoe UI" w:hAnsi="Segoe UI" w:cs="Segoe UI"/>
+          <w:color w:val="000000"/>
+          <w:sz w:val="18"/>
+          <w:szCs w:val="18"/>
+        </w:rPr>
+        <w:t>resident</w:t>
+      </w:r>
+      <w:r>
+        <w:rPr>
+          <w:rFonts w:ascii="Segoe UI" w:hAnsi="Segoe UI" w:cs="Segoe UI"/>
+          <w:color w:val="000000"/>
+          <w:sz w:val="18"/>
+          <w:szCs w:val="18"/>
+        </w:rPr>
+        <w:t>s</w:t>
+      </w:r>
+      <w:r>
+        <w:rPr>
+          <w:rFonts w:ascii="Segoe UI" w:hAnsi="Segoe UI" w:cs="Segoe UI"/>
+          <w:color w:val="000000"/>
+          <w:sz w:val="18"/>
+          <w:szCs w:val="18"/>
+        </w:rPr>
+        <w:t xml:space="preserve"> living near the dumpsite and </w:t>
+      </w:r>
+      <w:r>
+        <w:rPr>
+          <w:rFonts w:ascii="Segoe UI" w:hAnsi="Segoe UI" w:cs="Segoe UI"/>
+          <w:color w:val="000000"/>
+          <w:sz w:val="18"/>
+          <w:szCs w:val="18"/>
+        </w:rPr>
+        <w:t xml:space="preserve">destroyed many. </w:t>
+      </w:r>
+      <w:r>
+        <w:rPr>
+          <w:rFonts w:ascii="Segoe UI" w:hAnsi="Segoe UI" w:cs="Segoe UI"/>
+          <w:color w:val="000000"/>
+          <w:sz w:val="18"/>
+          <w:szCs w:val="18"/>
+        </w:rPr>
+        <w:t xml:space="preserve">Maybe </w:t>
+      </w:r>
+      <w:r>
+        <w:rPr>
+          <w:rFonts w:ascii="Segoe UI" w:hAnsi="Segoe UI" w:cs="Segoe UI"/>
+          <w:color w:val="000000"/>
+          <w:sz w:val="18"/>
+          <w:szCs w:val="18"/>
+        </w:rPr>
+        <w:t xml:space="preserve">only </w:t>
+      </w:r>
+      <w:r>
+        <w:rPr>
+          <w:rFonts w:ascii="Segoe UI" w:hAnsi="Segoe UI" w:cs="Segoe UI"/>
+          <w:color w:val="000000"/>
+          <w:sz w:val="18"/>
+          <w:szCs w:val="18"/>
+        </w:rPr>
+        <w:t>few would recognize that story t</w:t>
+      </w:r>
+      <w:r>
+        <w:rPr>
+          <w:rFonts w:ascii="Segoe UI" w:hAnsi="Segoe UI" w:cs="Segoe UI"/>
+          <w:color w:val="000000"/>
+          <w:sz w:val="18"/>
+          <w:szCs w:val="18"/>
+        </w:rPr>
+        <w:t xml:space="preserve">oday. Baguio residents remember </w:t>
+      </w:r>
+      <w:proofErr w:type="spellStart"/>
+      <w:r>
+        <w:rPr>
+          <w:rFonts w:ascii="Segoe UI" w:hAnsi="Segoe UI" w:cs="Segoe UI"/>
+          <w:color w:val="000000"/>
+          <w:sz w:val="18"/>
+          <w:szCs w:val="18"/>
+        </w:rPr>
+        <w:t>Asin</w:t>
+      </w:r>
+      <w:proofErr w:type="spellEnd"/>
+      <w:r>
+        <w:rPr>
+          <w:rFonts w:ascii="Segoe UI" w:hAnsi="Segoe UI" w:cs="Segoe UI"/>
+          <w:color w:val="000000"/>
+          <w:sz w:val="18"/>
+          <w:szCs w:val="18"/>
+        </w:rPr>
+        <w:t xml:space="preserve"> Road as the neighbouring residential district </w:t>
+      </w:r>
+      <w:r>
+        <w:rPr>
+          <w:rFonts w:ascii="Segoe UI" w:hAnsi="Segoe UI" w:cs="Segoe UI"/>
+          <w:color w:val="000000"/>
+          <w:sz w:val="18"/>
+          <w:szCs w:val="18"/>
+        </w:rPr>
+        <w:t>o</w:t>
+      </w:r>
+      <w:r>
+        <w:rPr>
+          <w:rFonts w:ascii="Segoe UI" w:hAnsi="Segoe UI" w:cs="Segoe UI"/>
+          <w:color w:val="000000"/>
+          <w:sz w:val="18"/>
+          <w:szCs w:val="18"/>
+        </w:rPr>
+        <w:t>n which the city old dump collapsed in year 2011.</w:t>
+      </w:r>
+      <w:r>
+        <w:rPr>
+          <w:rFonts w:ascii="Segoe UI" w:hAnsi="Segoe UI" w:cs="Segoe UI"/>
+          <w:color w:val="000000"/>
+          <w:sz w:val="18"/>
+          <w:szCs w:val="18"/>
+        </w:rPr>
+        <w:br/>
+      </w:r>
     </w:p>
     <w:p>
       <w:pPr>
         <w:spacing w:after="0" w:line="240" w:lineRule="auto"/>
+        <w:ind w:firstLine="720"/>
+        <w:rPr>
+          <w:rFonts w:ascii="Segoe UI" w:hAnsi="Segoe UI" w:cs="Segoe UI"/>
+          <w:color w:val="000000"/>
+          <w:sz w:val="18"/>
+          <w:szCs w:val="18"/>
+        </w:rPr>
+      </w:pPr>
+      <w:proofErr w:type="spellStart"/>
+      <w:r>
+        <w:rPr>
+          <w:rFonts w:ascii="Segoe UI" w:hAnsi="Segoe UI" w:cs="Segoe UI"/>
+          <w:color w:val="000000"/>
+          <w:sz w:val="18"/>
+          <w:szCs w:val="18"/>
+        </w:rPr>
+        <w:t>Barangay</w:t>
+      </w:r>
+      <w:proofErr w:type="spellEnd"/>
+      <w:r>
+        <w:rPr>
+          <w:rFonts w:ascii="Segoe UI" w:hAnsi="Segoe UI" w:cs="Segoe UI"/>
+          <w:color w:val="000000"/>
+          <w:sz w:val="18"/>
+          <w:szCs w:val="18"/>
+        </w:rPr>
+        <w:t xml:space="preserve"> </w:t>
+      </w:r>
+      <w:proofErr w:type="spellStart"/>
+      <w:r>
+        <w:rPr>
+          <w:rFonts w:ascii="Segoe UI" w:hAnsi="Segoe UI" w:cs="Segoe UI"/>
+          <w:color w:val="000000"/>
+          <w:sz w:val="18"/>
+          <w:szCs w:val="18"/>
+        </w:rPr>
+        <w:t>Asin</w:t>
+      </w:r>
+      <w:proofErr w:type="spellEnd"/>
+      <w:r>
+        <w:rPr>
+          <w:rFonts w:ascii="Segoe UI" w:hAnsi="Segoe UI" w:cs="Segoe UI"/>
+          <w:color w:val="000000"/>
+          <w:sz w:val="18"/>
+          <w:szCs w:val="18"/>
+        </w:rPr>
+        <w:t xml:space="preserve"> Officials are aware of the problem and are making an effort in helping to clean up the mess. The community have started segregating household waste</w:t>
+      </w:r>
+      <w:r>
+        <w:rPr>
+          <w:rFonts w:ascii="Segoe UI" w:hAnsi="Segoe UI" w:cs="Segoe UI"/>
+          <w:color w:val="000000"/>
+          <w:sz w:val="18"/>
+          <w:szCs w:val="18"/>
+        </w:rPr>
+        <w:t xml:space="preserve">s and the </w:t>
+      </w:r>
+      <w:proofErr w:type="spellStart"/>
+      <w:r>
+        <w:rPr>
+          <w:rFonts w:ascii="Segoe UI" w:hAnsi="Segoe UI" w:cs="Segoe UI"/>
+          <w:color w:val="000000"/>
+          <w:sz w:val="18"/>
+          <w:szCs w:val="18"/>
+        </w:rPr>
+        <w:t>Barangay</w:t>
+      </w:r>
+      <w:proofErr w:type="spellEnd"/>
+      <w:r>
+        <w:rPr>
+          <w:rFonts w:ascii="Segoe UI" w:hAnsi="Segoe UI" w:cs="Segoe UI"/>
+          <w:color w:val="000000"/>
+          <w:sz w:val="18"/>
+          <w:szCs w:val="18"/>
+        </w:rPr>
+        <w:t xml:space="preserve"> officials </w:t>
+      </w:r>
+      <w:r>
+        <w:rPr>
+          <w:rFonts w:ascii="Segoe UI" w:hAnsi="Segoe UI" w:cs="Segoe UI"/>
+          <w:color w:val="000000"/>
+          <w:sz w:val="18"/>
+          <w:szCs w:val="18"/>
+        </w:rPr>
+        <w:t>strictly implement</w:t>
+      </w:r>
+      <w:r>
+        <w:rPr>
+          <w:rFonts w:ascii="Segoe UI" w:hAnsi="Segoe UI" w:cs="Segoe UI"/>
+          <w:color w:val="000000"/>
+          <w:sz w:val="18"/>
+          <w:szCs w:val="18"/>
+        </w:rPr>
+        <w:t>s</w:t>
+      </w:r>
+      <w:r>
+        <w:rPr>
+          <w:rFonts w:ascii="Segoe UI" w:hAnsi="Segoe UI" w:cs="Segoe UI"/>
+          <w:color w:val="000000"/>
+          <w:sz w:val="18"/>
+          <w:szCs w:val="18"/>
+        </w:rPr>
+        <w:t xml:space="preserve"> that if you don’t abide by the rules you’ll be fined. Republic Act 9003 is the city ordinance </w:t>
+      </w:r>
+      <w:r>
+        <w:rPr>
+          <w:rFonts w:ascii="Segoe UI" w:hAnsi="Segoe UI" w:cs="Segoe UI"/>
+          <w:color w:val="000000"/>
+          <w:sz w:val="18"/>
+          <w:szCs w:val="18"/>
+        </w:rPr>
+        <w:t xml:space="preserve">that provides standards and laws regarding Solid Waste Management which should strictly be enforced by the officials of the </w:t>
+      </w:r>
+      <w:proofErr w:type="spellStart"/>
+      <w:r>
+        <w:rPr>
+          <w:rFonts w:ascii="Segoe UI" w:hAnsi="Segoe UI" w:cs="Segoe UI"/>
+          <w:color w:val="000000"/>
+          <w:sz w:val="18"/>
+          <w:szCs w:val="18"/>
+        </w:rPr>
+        <w:t>Barangay</w:t>
+      </w:r>
+      <w:proofErr w:type="spellEnd"/>
+      <w:r>
+        <w:rPr>
+          <w:rFonts w:ascii="Segoe UI" w:hAnsi="Segoe UI" w:cs="Segoe UI"/>
+          <w:color w:val="000000"/>
+          <w:sz w:val="18"/>
+          <w:szCs w:val="18"/>
+        </w:rPr>
+        <w:t xml:space="preserve"> – the Clean and Green Committee to be specific. Within the </w:t>
+      </w:r>
+      <w:proofErr w:type="spellStart"/>
+      <w:r>
+        <w:rPr>
+          <w:rFonts w:ascii="Segoe UI" w:hAnsi="Segoe UI" w:cs="Segoe UI"/>
+          <w:color w:val="000000"/>
+          <w:sz w:val="18"/>
+          <w:szCs w:val="18"/>
+        </w:rPr>
+        <w:t>Barangay</w:t>
+      </w:r>
+      <w:proofErr w:type="spellEnd"/>
+      <w:r>
+        <w:rPr>
+          <w:rFonts w:ascii="Segoe UI" w:hAnsi="Segoe UI" w:cs="Segoe UI"/>
+          <w:color w:val="000000"/>
+          <w:sz w:val="18"/>
+          <w:szCs w:val="18"/>
+        </w:rPr>
+        <w:t xml:space="preserve">, the Clean and Green Committee, </w:t>
+      </w:r>
+      <w:r>
+        <w:rPr>
+          <w:rFonts w:ascii="Segoe UI" w:hAnsi="Segoe UI" w:cs="Segoe UI"/>
+          <w:color w:val="000000"/>
+          <w:sz w:val="18"/>
+          <w:szCs w:val="18"/>
+        </w:rPr>
+        <w:t>currently</w:t>
+      </w:r>
+      <w:r>
+        <w:rPr>
+          <w:rFonts w:ascii="Segoe UI" w:hAnsi="Segoe UI" w:cs="Segoe UI"/>
+          <w:color w:val="000000"/>
+          <w:sz w:val="18"/>
+          <w:szCs w:val="18"/>
+        </w:rPr>
+        <w:t xml:space="preserve"> headed by</w:t>
+      </w:r>
+      <w:r>
+        <w:rPr>
+          <w:rFonts w:ascii="Segoe UI" w:hAnsi="Segoe UI" w:cs="Segoe UI"/>
+          <w:color w:val="000000"/>
+          <w:sz w:val="18"/>
+          <w:szCs w:val="18"/>
+        </w:rPr>
+        <w:t xml:space="preserve"> </w:t>
+      </w:r>
+      <w:proofErr w:type="spellStart"/>
+      <w:r>
+        <w:rPr>
+          <w:rFonts w:ascii="Segoe UI" w:hAnsi="Segoe UI" w:cs="Segoe UI"/>
+          <w:color w:val="000000"/>
+          <w:sz w:val="18"/>
+          <w:szCs w:val="18"/>
+        </w:rPr>
+        <w:t>Kagawad</w:t>
+      </w:r>
+      <w:proofErr w:type="spellEnd"/>
+      <w:r>
+        <w:rPr>
+          <w:rFonts w:ascii="Segoe UI" w:hAnsi="Segoe UI" w:cs="Segoe UI"/>
+          <w:color w:val="000000"/>
+          <w:sz w:val="18"/>
+          <w:szCs w:val="18"/>
+        </w:rPr>
+        <w:t xml:space="preserve"> _______, strictly implements rules in accordance with RA 9003 thereby conducting programs regarding this. Some of their projects/programs are the following: Rotating from </w:t>
+      </w:r>
+      <w:proofErr w:type="spellStart"/>
+      <w:r>
+        <w:rPr>
+          <w:rFonts w:ascii="Segoe UI" w:hAnsi="Segoe UI" w:cs="Segoe UI"/>
+          <w:color w:val="000000"/>
+          <w:sz w:val="18"/>
+          <w:szCs w:val="18"/>
+        </w:rPr>
+        <w:t>purok</w:t>
+      </w:r>
+      <w:proofErr w:type="spellEnd"/>
+      <w:r>
+        <w:rPr>
+          <w:rFonts w:ascii="Segoe UI" w:hAnsi="Segoe UI" w:cs="Segoe UI"/>
+          <w:color w:val="000000"/>
+          <w:sz w:val="18"/>
+          <w:szCs w:val="18"/>
+        </w:rPr>
+        <w:t xml:space="preserve"> to </w:t>
+      </w:r>
+      <w:proofErr w:type="spellStart"/>
+      <w:r>
+        <w:rPr>
+          <w:rFonts w:ascii="Segoe UI" w:hAnsi="Segoe UI" w:cs="Segoe UI"/>
+          <w:color w:val="000000"/>
+          <w:sz w:val="18"/>
+          <w:szCs w:val="18"/>
+        </w:rPr>
+        <w:t>purok</w:t>
+      </w:r>
+      <w:proofErr w:type="spellEnd"/>
+      <w:r>
+        <w:rPr>
+          <w:rFonts w:ascii="Segoe UI" w:hAnsi="Segoe UI" w:cs="Segoe UI"/>
+          <w:color w:val="000000"/>
+          <w:sz w:val="18"/>
+          <w:szCs w:val="18"/>
+        </w:rPr>
+        <w:t xml:space="preserve"> just to make sure that every house follows the standard for proper waste management as well as rotating within the </w:t>
+      </w:r>
+      <w:proofErr w:type="spellStart"/>
+      <w:r>
+        <w:rPr>
+          <w:rFonts w:ascii="Segoe UI" w:hAnsi="Segoe UI" w:cs="Segoe UI"/>
+          <w:color w:val="000000"/>
+          <w:sz w:val="18"/>
+          <w:szCs w:val="18"/>
+        </w:rPr>
+        <w:t>Barangay</w:t>
+      </w:r>
+      <w:proofErr w:type="spellEnd"/>
+      <w:r>
+        <w:rPr>
+          <w:rFonts w:ascii="Segoe UI" w:hAnsi="Segoe UI" w:cs="Segoe UI"/>
+          <w:color w:val="000000"/>
+          <w:sz w:val="18"/>
+          <w:szCs w:val="18"/>
+        </w:rPr>
+        <w:t xml:space="preserve"> to check whether the canals are garbage-free in order to prevent clogging and floods. </w:t>
+      </w:r>
+    </w:p>
+    <w:p>
+      <w:pPr>
+        <w:spacing w:after="0" w:line="240" w:lineRule="auto"/>
+        <w:ind w:firstLine="720"/>
+        <w:rPr>
+          <w:rFonts w:ascii="Segoe UI" w:hAnsi="Segoe UI" w:cs="Segoe UI"/>
+          <w:color w:val="000000"/>
+          <w:sz w:val="18"/>
+          <w:szCs w:val="18"/>
+        </w:rPr>
       </w:pPr>
     </w:p>
     <w:p>
       <w:pPr>
         <w:spacing w:after="0" w:line="240" w:lineRule="auto"/>
+        <w:ind w:firstLine="720"/>
+        <w:rPr>
+          <w:rFonts w:ascii="Segoe UI" w:hAnsi="Segoe UI" w:cs="Segoe UI"/>
+          <w:color w:val="000000"/>
+          <w:sz w:val="18"/>
+          <w:szCs w:val="18"/>
+        </w:rPr>
       </w:pPr>
       <w:r>
-        <w:t xml:space="preserve">According to one of their </w:t>
-      </w:r>
-      <w:proofErr w:type="spellStart"/>
-      <w:r>
-        <w:t>kagawads</w:t>
-      </w:r>
-      <w:proofErr w:type="spellEnd"/>
-      <w:r>
-        <w:t xml:space="preserve">, there are also issues </w:t>
+        <w:rPr>
+          <w:rFonts w:ascii="Segoe UI" w:hAnsi="Segoe UI" w:cs="Segoe UI"/>
+          <w:color w:val="000000"/>
+          <w:sz w:val="18"/>
+          <w:szCs w:val="18"/>
+        </w:rPr>
+        <w:t xml:space="preserve">Since sanitation is a priority within the </w:t>
+      </w:r>
+      <w:proofErr w:type="spellStart"/>
+      <w:r>
+        <w:rPr>
+          <w:rFonts w:ascii="Segoe UI" w:hAnsi="Segoe UI" w:cs="Segoe UI"/>
+          <w:color w:val="000000"/>
+          <w:sz w:val="18"/>
+          <w:szCs w:val="18"/>
+        </w:rPr>
+        <w:t>Barangay</w:t>
+      </w:r>
+      <w:proofErr w:type="spellEnd"/>
+      <w:r>
+        <w:rPr>
+          <w:rFonts w:ascii="Segoe UI" w:hAnsi="Segoe UI" w:cs="Segoe UI"/>
+          <w:color w:val="000000"/>
+          <w:sz w:val="18"/>
+          <w:szCs w:val="18"/>
+        </w:rPr>
+        <w:t>, the officials of the Clean and Green committee therefor</w:t>
+      </w:r>
+      <w:r>
+        <w:rPr>
+          <w:rFonts w:ascii="Segoe UI" w:hAnsi="Segoe UI" w:cs="Segoe UI"/>
+          <w:color w:val="000000"/>
+          <w:sz w:val="18"/>
+          <w:szCs w:val="18"/>
+        </w:rPr>
+        <w:t>e</w:t>
+      </w:r>
+      <w:r>
+        <w:rPr>
+          <w:rFonts w:ascii="Segoe UI" w:hAnsi="Segoe UI" w:cs="Segoe UI"/>
+          <w:color w:val="000000"/>
+          <w:sz w:val="18"/>
+          <w:szCs w:val="18"/>
+        </w:rPr>
+        <w:t xml:space="preserve"> collaborates and coordinates with the </w:t>
+      </w:r>
+      <w:proofErr w:type="spellStart"/>
+      <w:r>
+        <w:rPr>
+          <w:rFonts w:ascii="Segoe UI" w:hAnsi="Segoe UI" w:cs="Segoe UI"/>
+          <w:color w:val="000000"/>
+          <w:sz w:val="18"/>
+          <w:szCs w:val="18"/>
+        </w:rPr>
+        <w:t>bayanihan</w:t>
+      </w:r>
+      <w:proofErr w:type="spellEnd"/>
+      <w:r>
+        <w:rPr>
+          <w:rFonts w:ascii="Segoe UI" w:hAnsi="Segoe UI" w:cs="Segoe UI"/>
+          <w:color w:val="000000"/>
+          <w:sz w:val="18"/>
+          <w:szCs w:val="18"/>
+        </w:rPr>
+        <w:t xml:space="preserve"> of the whole community to promote sanitation within the </w:t>
+      </w:r>
+      <w:proofErr w:type="spellStart"/>
+      <w:r>
+        <w:rPr>
+          <w:rFonts w:ascii="Segoe UI" w:hAnsi="Segoe UI" w:cs="Segoe UI"/>
+          <w:color w:val="000000"/>
+          <w:sz w:val="18"/>
+          <w:szCs w:val="18"/>
+        </w:rPr>
+        <w:t>B</w:t>
+      </w:r>
+      <w:r>
+        <w:rPr>
+          <w:rFonts w:ascii="Segoe UI" w:hAnsi="Segoe UI" w:cs="Segoe UI"/>
+          <w:color w:val="000000"/>
+          <w:sz w:val="18"/>
+          <w:szCs w:val="18"/>
+        </w:rPr>
+        <w:t>arangay</w:t>
+      </w:r>
+      <w:proofErr w:type="spellEnd"/>
+      <w:r>
+        <w:rPr>
+          <w:rFonts w:ascii="Segoe UI" w:hAnsi="Segoe UI" w:cs="Segoe UI"/>
+          <w:color w:val="000000"/>
+          <w:sz w:val="18"/>
+          <w:szCs w:val="18"/>
+        </w:rPr>
+        <w:t xml:space="preserve">. </w:t>
+      </w:r>
+      <w:r>
+        <w:rPr>
+          <w:rFonts w:ascii="Segoe UI" w:hAnsi="Segoe UI" w:cs="Segoe UI"/>
+          <w:color w:val="000000"/>
+          <w:sz w:val="18"/>
+          <w:szCs w:val="18"/>
+        </w:rPr>
+        <w:t xml:space="preserve"> Aside from this, officials of the Barangay provide street sweepers for the different </w:t>
+      </w:r>
+      <w:proofErr w:type="spellStart"/>
+      <w:r>
+        <w:rPr>
+          <w:rFonts w:ascii="Segoe UI" w:hAnsi="Segoe UI" w:cs="Segoe UI"/>
+          <w:color w:val="000000"/>
+          <w:sz w:val="18"/>
+          <w:szCs w:val="18"/>
+        </w:rPr>
+        <w:t>puroks</w:t>
+      </w:r>
+      <w:proofErr w:type="spellEnd"/>
+      <w:r>
+        <w:rPr>
+          <w:rFonts w:ascii="Segoe UI" w:hAnsi="Segoe UI" w:cs="Segoe UI"/>
+          <w:color w:val="000000"/>
+          <w:sz w:val="18"/>
+          <w:szCs w:val="18"/>
+        </w:rPr>
+        <w:t xml:space="preserve"> who are responsible in maintaining the cleanliness of the </w:t>
+      </w:r>
+      <w:proofErr w:type="spellStart"/>
+      <w:r>
+        <w:rPr>
+          <w:rFonts w:ascii="Segoe UI" w:hAnsi="Segoe UI" w:cs="Segoe UI"/>
+          <w:color w:val="000000"/>
+          <w:sz w:val="18"/>
+          <w:szCs w:val="18"/>
+        </w:rPr>
+        <w:t>Barangay</w:t>
+      </w:r>
+      <w:proofErr w:type="spellEnd"/>
+      <w:r>
+        <w:rPr>
+          <w:rFonts w:ascii="Segoe UI" w:hAnsi="Segoe UI" w:cs="Segoe UI"/>
+          <w:color w:val="000000"/>
+          <w:sz w:val="18"/>
+          <w:szCs w:val="18"/>
+        </w:rPr>
+        <w:t xml:space="preserve">. In additional, one of the </w:t>
+      </w:r>
+      <w:proofErr w:type="spellStart"/>
+      <w:r>
+        <w:rPr>
+          <w:rFonts w:ascii="Segoe UI" w:hAnsi="Segoe UI" w:cs="Segoe UI"/>
+          <w:color w:val="000000"/>
+          <w:sz w:val="18"/>
+          <w:szCs w:val="18"/>
+        </w:rPr>
+        <w:t>Barangay</w:t>
+      </w:r>
+      <w:proofErr w:type="spellEnd"/>
+      <w:r>
+        <w:rPr>
+          <w:rFonts w:ascii="Segoe UI" w:hAnsi="Segoe UI" w:cs="Segoe UI"/>
+          <w:color w:val="000000"/>
+          <w:sz w:val="18"/>
+          <w:szCs w:val="18"/>
+        </w:rPr>
+        <w:t xml:space="preserve"> officials’ </w:t>
+      </w:r>
+      <w:r>
+        <w:rPr>
+          <w:rFonts w:ascii="Segoe UI" w:hAnsi="Segoe UI" w:cs="Segoe UI"/>
+          <w:color w:val="000000"/>
+          <w:sz w:val="18"/>
+          <w:szCs w:val="18"/>
+        </w:rPr>
+        <w:t>projects</w:t>
+      </w:r>
+      <w:r>
+        <w:rPr>
+          <w:rFonts w:ascii="Segoe UI" w:hAnsi="Segoe UI" w:cs="Segoe UI"/>
+          <w:color w:val="000000"/>
+          <w:sz w:val="18"/>
+          <w:szCs w:val="18"/>
+        </w:rPr>
+        <w:t xml:space="preserve"> is providing trashcans along the road in order for the people to avoid throwing their trash anywhere.</w:t>
       </w:r>
     </w:p>
     <w:p>
       <w:pPr>
         <w:spacing w:after="0" w:line="240" w:lineRule="auto"/>
+        <w:ind w:firstLine="720"/>
+        <w:rPr>
+          <w:rFonts w:ascii="Segoe UI" w:hAnsi="Segoe UI" w:cs="Segoe UI"/>
+          <w:color w:val="000000"/>
+          <w:sz w:val="18"/>
+          <w:szCs w:val="18"/>
+        </w:rPr>
       </w:pPr>
-      <w:proofErr w:type="gramStart"/>
-      <w:r>
-        <w:t>within</w:t>
-      </w:r>
-      <w:proofErr w:type="gramEnd"/>
-      <w:r>
-        <w:t xml:space="preserve"> their. </w:t>
-      </w:r>
-      <w:proofErr w:type="gramStart"/>
-      <w:r>
-        <w:t xml:space="preserve">Issues such as residents having no discipline within themselves in order to protect the </w:t>
-      </w:r>
-      <w:proofErr w:type="spellStart"/>
-      <w:r>
-        <w:t>Barangay's</w:t>
-      </w:r>
-      <w:proofErr w:type="spellEnd"/>
-      <w:r>
-        <w:t xml:space="preserve"> environment.</w:t>
-      </w:r>
-      <w:proofErr w:type="gramEnd"/>
     </w:p>
     <w:p>
       <w:pPr>
         <w:spacing w:after="0" w:line="240" w:lineRule="auto"/>
+        <w:ind w:firstLine="720"/>
+        <w:rPr>
+          <w:rFonts w:ascii="Segoe UI" w:hAnsi="Segoe UI" w:cs="Segoe UI"/>
+          <w:color w:val="000000"/>
+          <w:sz w:val="18"/>
+          <w:szCs w:val="18"/>
+        </w:rPr>
       </w:pPr>
+      <w:r>
+        <w:rPr>
+          <w:rFonts w:ascii="Segoe UI" w:hAnsi="Segoe UI" w:cs="Segoe UI"/>
+          <w:color w:val="000000"/>
+          <w:sz w:val="18"/>
+          <w:szCs w:val="18"/>
+        </w:rPr>
+        <w:t xml:space="preserve">Despite these great implementations, there are still some issues and problems that still </w:t>
+      </w:r>
+      <w:r>
+        <w:rPr>
+          <w:rFonts w:ascii="Segoe UI" w:hAnsi="Segoe UI" w:cs="Segoe UI"/>
+          <w:color w:val="000000"/>
+          <w:sz w:val="18"/>
+          <w:szCs w:val="18"/>
+        </w:rPr>
+        <w:t>need</w:t>
+      </w:r>
+      <w:r>
+        <w:rPr>
+          <w:rFonts w:ascii="Segoe UI" w:hAnsi="Segoe UI" w:cs="Segoe UI"/>
+          <w:color w:val="000000"/>
+          <w:sz w:val="18"/>
+          <w:szCs w:val="18"/>
+        </w:rPr>
+        <w:t xml:space="preserve"> to be addressed. According to </w:t>
+      </w:r>
+      <w:proofErr w:type="spellStart"/>
+      <w:r>
+        <w:rPr>
+          <w:rFonts w:ascii="Segoe UI" w:hAnsi="Segoe UI" w:cs="Segoe UI"/>
+          <w:color w:val="000000"/>
+          <w:sz w:val="18"/>
+          <w:szCs w:val="18"/>
+        </w:rPr>
+        <w:t>Kagawad</w:t>
+      </w:r>
+      <w:proofErr w:type="spellEnd"/>
+      <w:r>
+        <w:rPr>
+          <w:rFonts w:ascii="Segoe UI" w:hAnsi="Segoe UI" w:cs="Segoe UI"/>
+          <w:color w:val="000000"/>
+          <w:sz w:val="18"/>
+          <w:szCs w:val="18"/>
+        </w:rPr>
+        <w:t xml:space="preserve"> </w:t>
+      </w:r>
+      <w:proofErr w:type="spellStart"/>
+      <w:r>
+        <w:rPr>
+          <w:rFonts w:ascii="Segoe UI" w:hAnsi="Segoe UI" w:cs="Segoe UI"/>
+          <w:color w:val="000000"/>
+          <w:sz w:val="18"/>
+          <w:szCs w:val="18"/>
+        </w:rPr>
+        <w:t>Remedi</w:t>
+      </w:r>
+      <w:r>
+        <w:rPr>
+          <w:rFonts w:ascii="Segoe UI" w:hAnsi="Segoe UI" w:cs="Segoe UI"/>
+          <w:color w:val="000000"/>
+          <w:sz w:val="18"/>
+          <w:szCs w:val="18"/>
+        </w:rPr>
+        <w:t>os</w:t>
+      </w:r>
+      <w:proofErr w:type="spellEnd"/>
+      <w:r>
+        <w:rPr>
+          <w:rFonts w:ascii="Segoe UI" w:hAnsi="Segoe UI" w:cs="Segoe UI"/>
+          <w:color w:val="000000"/>
+          <w:sz w:val="18"/>
+          <w:szCs w:val="18"/>
+        </w:rPr>
+        <w:t xml:space="preserve"> </w:t>
+      </w:r>
+      <w:proofErr w:type="spellStart"/>
+      <w:r>
+        <w:rPr>
+          <w:rFonts w:ascii="Segoe UI" w:hAnsi="Segoe UI" w:cs="Segoe UI"/>
+          <w:color w:val="000000"/>
+          <w:sz w:val="18"/>
+          <w:szCs w:val="18"/>
+        </w:rPr>
+        <w:t>Manalansan</w:t>
+      </w:r>
+      <w:proofErr w:type="spellEnd"/>
+      <w:r>
+        <w:rPr>
+          <w:rFonts w:ascii="Segoe UI" w:hAnsi="Segoe UI" w:cs="Segoe UI"/>
+          <w:color w:val="000000"/>
+          <w:sz w:val="18"/>
+          <w:szCs w:val="18"/>
+        </w:rPr>
+        <w:t xml:space="preserve">, the root of these problems is discipline. Discipline among ourselves and within the </w:t>
+      </w:r>
+      <w:proofErr w:type="spellStart"/>
+      <w:r>
+        <w:rPr>
+          <w:rFonts w:ascii="Segoe UI" w:hAnsi="Segoe UI" w:cs="Segoe UI"/>
+          <w:color w:val="000000"/>
+          <w:sz w:val="18"/>
+          <w:szCs w:val="18"/>
+        </w:rPr>
+        <w:t>Barangay</w:t>
+      </w:r>
+      <w:proofErr w:type="spellEnd"/>
+      <w:r>
+        <w:rPr>
+          <w:rFonts w:ascii="Segoe UI" w:hAnsi="Segoe UI" w:cs="Segoe UI"/>
+          <w:color w:val="000000"/>
+          <w:sz w:val="18"/>
+          <w:szCs w:val="18"/>
+        </w:rPr>
+        <w:t xml:space="preserve">. One example of this is how others spit ‘momma’ of betel nut in public areas or along the road. That’s why, to be able to protect the environment and preserve its beauty, we must start disciplining ourselves. We should be the ‘START OF SOMETHING NEW’. Be the ‘CHANGE’ the </w:t>
+      </w:r>
+      <w:proofErr w:type="spellStart"/>
+      <w:r>
+        <w:rPr>
+          <w:rFonts w:ascii="Segoe UI" w:hAnsi="Segoe UI" w:cs="Segoe UI"/>
+          <w:color w:val="000000"/>
+          <w:sz w:val="18"/>
+          <w:szCs w:val="18"/>
+        </w:rPr>
+        <w:t>Barangay</w:t>
+      </w:r>
+      <w:proofErr w:type="spellEnd"/>
+      <w:r>
+        <w:rPr>
+          <w:rFonts w:ascii="Segoe UI" w:hAnsi="Segoe UI" w:cs="Segoe UI"/>
+          <w:color w:val="000000"/>
+          <w:sz w:val="18"/>
+          <w:szCs w:val="18"/>
+        </w:rPr>
+        <w:t xml:space="preserve"> needs.</w:t>
+      </w:r>
     </w:p>
     <w:sectPr>
       <w:pgSz w:w="12240" w:h="15840"/>
@@ -423,6 +1174,11 @@
     <w:uiPriority w:val="99"/>
     <w:semiHidden/>
     <w:unhideWhenUsed/>
+  </w:style>
+  <w:style w:type="character" w:customStyle="1" w:styleId="3oh-">
+    <w:name w:val="_3oh-"/>
+    <w:basedOn w:val="DefaultParagraphFont"/>
+    <w:rsid w:val="00FA6224"/>
   </w:style>
 </w:styles>
 </file>
@@ -682,7 +1438,7 @@
   <a:extraClrSchemeLst/>
   <a:extLst>
     <a:ext uri="{05A4C25C-085E-4340-85A3-A5531E510DB2}">
-      <thm15:themeFamily xmlns:thm15="http://schemas.microsoft.com/office/thememl/2012/main" xmlns="" name="Office Theme" id="{62F939B6-93AF-4DB8-9C6B-D6C7DFDC589F}" vid="{4A3C46E8-61CC-4603-A589-7422A47A8E4A}"/>
+      <thm15:themeFamily xmlns="" xmlns:thm15="http://schemas.microsoft.com/office/thememl/2012/main" name="Office Theme" id="{62F939B6-93AF-4DB8-9C6B-D6C7DFDC589F}" vid="{4A3C46E8-61CC-4603-A589-7422A47A8E4A}"/>
     </a:ext>
   </a:extLst>
 </a:theme>

</xml_diff>